<commit_message>
updates to proposal template and opening of RPS
</commit_message>
<xml_diff>
--- a/content/docs/tessgi_template.docx
+++ b/content/docs/tessgi_template.docx
@@ -96,25 +96,7 @@
           <w:rtl w:val="0"/>
           <w:lang w:val="en-US"/>
         </w:rPr>
-        <w:t xml:space="preserve"> GI proposal are shown below. Feel free to change section headings as necessary, but this is the suggested minimal information that should be included in the proposal. This Science/Technical section of the proposal is limited to 4 pages including figures</w:t>
-      </w:r>
-      <w:r>
-        <w:rPr>
-          <w:color w:val="000000"/>
-          <w:u w:color="000000"/>
-          <w:rtl w:val="0"/>
-          <w:lang w:val="en-US"/>
-        </w:rPr>
-        <w:t xml:space="preserve"> and references</w:t>
-      </w:r>
-      <w:r>
-        <w:rPr>
-          <w:color w:val="000000"/>
-          <w:u w:color="000000"/>
-          <w:rtl w:val="0"/>
-          <w:lang w:val="en-US"/>
-        </w:rPr>
-        <w:t xml:space="preserve">. </w:t>
+        <w:t xml:space="preserve"> GI proposal are shown below. Feel free to change section headings as necessary, but this is the suggested minimal information that should be included in the proposal. This Science/Technical section of the proposal is limited to 4 pages including figures and references. </w:t>
       </w:r>
     </w:p>
     <w:p>
@@ -208,419 +190,6 @@
           <w:lang w:val="en-US"/>
         </w:rPr>
         <w:t>2 Scientific Justification</w:t>
-      </w:r>
-    </w:p>
-    <w:p>
-      <w:pPr>
-        <w:pStyle w:val="Body A"/>
-        <w:widowControl w:val="0"/>
-        <w:tabs>
-          <w:tab w:val="left" w:pos="560"/>
-          <w:tab w:val="left" w:pos="1120"/>
-          <w:tab w:val="left" w:pos="1680"/>
-          <w:tab w:val="left" w:pos="2240"/>
-          <w:tab w:val="left" w:pos="2800"/>
-          <w:tab w:val="left" w:pos="3360"/>
-          <w:tab w:val="left" w:pos="3920"/>
-          <w:tab w:val="left" w:pos="4480"/>
-          <w:tab w:val="left" w:pos="5040"/>
-          <w:tab w:val="left" w:pos="5600"/>
-          <w:tab w:val="left" w:pos="6160"/>
-          <w:tab w:val="left" w:pos="6720"/>
-        </w:tabs>
-        <w:rPr>
-          <w:lang w:val="en-US"/>
-        </w:rPr>
-      </w:pPr>
-      <w:r>
-        <w:rPr>
-          <w:rtl w:val="0"/>
-          <w:lang w:val="en-US"/>
-        </w:rPr>
-        <w:t>Provide text and figures that justify</w:t>
-      </w:r>
-      <w:r>
-        <w:rPr>
-          <w:rFonts w:ascii="Cambria" w:cs="Cambria" w:hAnsi="Cambria" w:eastAsia="Cambria"/>
-          <w:b w:val="1"/>
-          <w:bCs w:val="1"/>
-          <w:rtl w:val="0"/>
-          <w:lang w:val="en-US"/>
-        </w:rPr>
-        <w:t xml:space="preserve"> </w:t>
-      </w:r>
-      <w:r>
-        <w:rPr>
-          <w:color w:val="000000"/>
-          <w:u w:color="000000"/>
-          <w:rtl w:val="0"/>
-          <w:lang w:val="en-US"/>
-        </w:rPr>
-        <w:t xml:space="preserve">the scientific need for </w:t>
-      </w:r>
-      <w:r>
-        <w:rPr>
-          <w:rFonts w:ascii="Cambria" w:cs="Cambria" w:hAnsi="Cambria" w:eastAsia="Cambria"/>
-          <w:i w:val="1"/>
-          <w:iCs w:val="1"/>
-          <w:rtl w:val="0"/>
-          <w:lang w:val="en-US"/>
-        </w:rPr>
-        <w:t>TESS</w:t>
-      </w:r>
-      <w:r>
-        <w:rPr>
-          <w:color w:val="000000"/>
-          <w:u w:color="000000"/>
-          <w:rtl w:val="0"/>
-          <w:lang w:val="fr-FR"/>
-        </w:rPr>
-        <w:t xml:space="preserve"> observations</w:t>
-      </w:r>
-      <w:r>
-        <w:rPr>
-          <w:color w:val="000000"/>
-          <w:u w:color="000000"/>
-          <w:rtl w:val="0"/>
-          <w:lang w:val="en-US"/>
-        </w:rPr>
-        <w:t xml:space="preserve"> and analyses here. Justify your choice of cadence. When applicable, justify your choice of new 2 min cadence observations. If your program includes theoretical, simulation, or </w:t>
-      </w:r>
-      <w:r>
-        <w:rPr>
-          <w:rtl w:val="0"/>
-          <w:lang w:val="en-US"/>
-        </w:rPr>
-        <w:t xml:space="preserve">ground-based observing </w:t>
-      </w:r>
-      <w:r>
-        <w:rPr>
-          <w:color w:val="000000"/>
-          <w:u w:color="000000"/>
-          <w:rtl w:val="0"/>
-          <w:lang w:val="en-US"/>
-        </w:rPr>
-        <w:t>components</w:t>
-      </w:r>
-      <w:r>
-        <w:rPr>
-          <w:color w:val="000000"/>
-          <w:u w:color="000000"/>
-          <w:rtl w:val="0"/>
-          <w:lang w:val="en-US"/>
-        </w:rPr>
-        <w:t xml:space="preserve"> </w:t>
-      </w:r>
-      <w:r>
-        <w:rPr>
-          <w:rtl w:val="0"/>
-          <w:lang w:val="en-US"/>
-        </w:rPr>
-        <w:t>(</w:t>
-      </w:r>
-      <w:r>
-        <w:rPr>
-          <w:rtl w:val="0"/>
-          <w:lang w:val="en-US"/>
-        </w:rPr>
-        <w:t xml:space="preserve">limited to </w:t>
-      </w:r>
-      <w:r>
-        <w:rPr>
-          <w:rtl w:val="0"/>
-          <w:lang w:val="en-US"/>
-        </w:rPr>
-        <w:t>no more than 30% effort)</w:t>
-      </w:r>
-      <w:r>
-        <w:rPr>
-          <w:color w:val="000000"/>
-          <w:u w:color="000000"/>
-          <w:rtl w:val="0"/>
-          <w:lang w:val="en-US"/>
-        </w:rPr>
-        <w:t xml:space="preserve">, describe why these efforts are critical in addition to </w:t>
-      </w:r>
-      <w:r>
-        <w:rPr>
-          <w:i w:val="1"/>
-          <w:iCs w:val="1"/>
-          <w:rtl w:val="0"/>
-          <w:lang w:val="en-US"/>
-        </w:rPr>
-        <w:t>TESS</w:t>
-      </w:r>
-      <w:r>
-        <w:rPr>
-          <w:color w:val="000000"/>
-          <w:u w:color="000000"/>
-          <w:rtl w:val="0"/>
-          <w:lang w:val="en-US"/>
-        </w:rPr>
-        <w:t xml:space="preserve"> observations.</w:t>
-      </w:r>
-    </w:p>
-    <w:p>
-      <w:pPr>
-        <w:pStyle w:val="Heading 3"/>
-        <w:rPr>
-          <w:color w:val="5e5e5e"/>
-          <w:u w:color="5e5e5e"/>
-        </w:rPr>
-      </w:pPr>
-      <w:r>
-        <w:rPr>
-          <w:rFonts w:ascii="Times New Roman" w:hAnsi="Times New Roman"/>
-          <w:b w:val="0"/>
-          <w:bCs w:val="0"/>
-          <w:color w:val="797979"/>
-          <w:sz w:val="24"/>
-          <w:szCs w:val="24"/>
-          <w:u w:color="797979"/>
-          <w:rtl w:val="0"/>
-          <w:lang w:val="en-US"/>
-        </w:rPr>
-        <w:t>2.1 (</w:t>
-      </w:r>
-      <w:r>
-        <w:rPr>
-          <w:rFonts w:ascii="Times New Roman" w:hAnsi="Times New Roman"/>
-          <w:b w:val="0"/>
-          <w:bCs w:val="0"/>
-          <w:i w:val="1"/>
-          <w:iCs w:val="1"/>
-          <w:color w:val="797979"/>
-          <w:sz w:val="24"/>
-          <w:szCs w:val="24"/>
-          <w:u w:color="797979"/>
-          <w:rtl w:val="0"/>
-          <w:lang w:val="en-US"/>
-        </w:rPr>
-        <w:t>Only</w:t>
-      </w:r>
-      <w:r>
-        <w:rPr>
-          <w:rFonts w:ascii="Times New Roman" w:hAnsi="Times New Roman"/>
-          <w:b w:val="0"/>
-          <w:bCs w:val="0"/>
-          <w:color w:val="797979"/>
-          <w:sz w:val="24"/>
-          <w:szCs w:val="24"/>
-          <w:u w:color="797979"/>
-          <w:rtl w:val="0"/>
-          <w:lang w:val="en-US"/>
-        </w:rPr>
-        <w:t xml:space="preserve"> For ToO Proposals) Trigger Criteria</w:t>
-      </w:r>
-    </w:p>
-    <w:p>
-      <w:pPr>
-        <w:pStyle w:val="Body A"/>
-        <w:widowControl w:val="0"/>
-        <w:tabs>
-          <w:tab w:val="left" w:pos="560"/>
-          <w:tab w:val="left" w:pos="1120"/>
-          <w:tab w:val="left" w:pos="1680"/>
-          <w:tab w:val="left" w:pos="2240"/>
-          <w:tab w:val="left" w:pos="2800"/>
-          <w:tab w:val="left" w:pos="3360"/>
-          <w:tab w:val="left" w:pos="3920"/>
-          <w:tab w:val="left" w:pos="4480"/>
-          <w:tab w:val="left" w:pos="5040"/>
-          <w:tab w:val="left" w:pos="5600"/>
-          <w:tab w:val="left" w:pos="6160"/>
-          <w:tab w:val="left" w:pos="6720"/>
-        </w:tabs>
-        <w:rPr>
-          <w:color w:val="000000"/>
-          <w:u w:color="000000"/>
-        </w:rPr>
-      </w:pPr>
-      <w:r>
-        <w:rPr>
-          <w:color w:val="000000"/>
-          <w:u w:color="000000"/>
-          <w:rtl w:val="0"/>
-          <w:lang w:val="en-US"/>
-        </w:rPr>
-        <w:t>If the proposed investigation includes Targets of Opportunity (ToO</w:t>
-      </w:r>
-      <w:r>
-        <w:rPr>
-          <w:color w:val="000000"/>
-          <w:u w:color="000000"/>
-          <w:rtl w:val="0"/>
-          <w:lang w:val="en-US"/>
-        </w:rPr>
-        <w:t>’</w:t>
-      </w:r>
-      <w:r>
-        <w:rPr>
-          <w:color w:val="000000"/>
-          <w:u w:color="000000"/>
-          <w:rtl w:val="0"/>
-          <w:lang w:val="en-US"/>
-        </w:rPr>
-        <w:t xml:space="preserve">s), describe also the </w:t>
-        <w:tab/>
-        <w:tab/>
-        <w:t xml:space="preserve">circumstances under which a ToO is triggered, an estimated duration of the event(s), and an </w:t>
-        <w:tab/>
-        <w:t xml:space="preserve">estimated probability for triggering the observations. Also discuss the </w:t>
-      </w:r>
-      <w:r>
-        <w:rPr>
-          <w:color w:val="000000"/>
-          <w:u w:color="000000"/>
-          <w:rtl w:val="0"/>
-          <w:lang w:val="en-US"/>
-        </w:rPr>
-        <w:t xml:space="preserve">potential </w:t>
-      </w:r>
-      <w:r>
-        <w:rPr>
-          <w:color w:val="000000"/>
-          <w:u w:color="000000"/>
-          <w:rtl w:val="0"/>
-          <w:lang w:val="en-US"/>
-        </w:rPr>
-        <w:t xml:space="preserve">science impact imposed by the delay in upload of the event due to </w:t>
-      </w:r>
-      <w:r>
-        <w:rPr>
-          <w:i w:val="1"/>
-          <w:iCs w:val="1"/>
-          <w:rtl w:val="0"/>
-          <w:lang w:val="en-US"/>
-        </w:rPr>
-        <w:t>TESS</w:t>
-      </w:r>
-      <w:r>
-        <w:rPr>
-          <w:color w:val="000000"/>
-          <w:u w:color="000000"/>
-          <w:rtl w:val="0"/>
-          <w:lang w:val="en-US"/>
-        </w:rPr>
-        <w:t xml:space="preserve"> orbit/uplink constraints.</w:t>
-      </w:r>
-    </w:p>
-    <w:p>
-      <w:pPr>
-        <w:pStyle w:val="Heading 3"/>
-        <w:rPr>
-          <w:rFonts w:ascii="Cambria" w:cs="Cambria" w:hAnsi="Cambria" w:eastAsia="Cambria"/>
-          <w:sz w:val="24"/>
-          <w:szCs w:val="24"/>
-        </w:rPr>
-      </w:pPr>
-      <w:r>
-        <w:rPr>
-          <w:rFonts w:ascii="Cambria" w:cs="Cambria" w:hAnsi="Cambria" w:eastAsia="Cambria"/>
-          <w:sz w:val="24"/>
-          <w:szCs w:val="24"/>
-          <w:rtl w:val="0"/>
-          <w:lang w:val="en-US"/>
-        </w:rPr>
-        <w:t>3 Analysis Plan</w:t>
-      </w:r>
-    </w:p>
-    <w:p>
-      <w:pPr>
-        <w:pStyle w:val="Body A"/>
-        <w:widowControl w:val="0"/>
-        <w:tabs>
-          <w:tab w:val="left" w:pos="560"/>
-          <w:tab w:val="left" w:pos="1120"/>
-          <w:tab w:val="left" w:pos="1680"/>
-          <w:tab w:val="left" w:pos="2240"/>
-          <w:tab w:val="left" w:pos="2800"/>
-          <w:tab w:val="left" w:pos="3360"/>
-          <w:tab w:val="left" w:pos="3920"/>
-          <w:tab w:val="left" w:pos="4480"/>
-          <w:tab w:val="left" w:pos="5040"/>
-          <w:tab w:val="left" w:pos="5600"/>
-          <w:tab w:val="left" w:pos="6160"/>
-          <w:tab w:val="left" w:pos="6720"/>
-        </w:tabs>
-        <w:rPr>
-          <w:lang w:val="en-US"/>
-        </w:rPr>
-      </w:pPr>
-      <w:r>
-        <w:rPr>
-          <w:color w:val="000000"/>
-          <w:u w:color="000000"/>
-          <w:rtl w:val="0"/>
-          <w:lang w:val="en-US"/>
-        </w:rPr>
-        <w:t xml:space="preserve">Discuss how you plan to analyze the </w:t>
-      </w:r>
-      <w:r>
-        <w:rPr>
-          <w:i w:val="1"/>
-          <w:iCs w:val="1"/>
-          <w:rtl w:val="0"/>
-          <w:lang w:val="en-US"/>
-        </w:rPr>
-        <w:t>TESS</w:t>
-      </w:r>
-      <w:r>
-        <w:rPr>
-          <w:color w:val="000000"/>
-          <w:u w:color="000000"/>
-          <w:rtl w:val="0"/>
-          <w:lang w:val="en-US"/>
-        </w:rPr>
-        <w:t xml:space="preserve"> </w:t>
-      </w:r>
-      <w:r>
-        <w:rPr>
-          <w:color w:val="000000"/>
-          <w:u w:color="000000"/>
-          <w:rtl w:val="0"/>
-          <w:lang w:val="it-IT"/>
-        </w:rPr>
-        <w:t>data.</w:t>
-      </w:r>
-      <w:r>
-        <w:rPr>
-          <w:color w:val="000000"/>
-          <w:u w:color="000000"/>
-          <w:rtl w:val="0"/>
-          <w:lang w:val="en-US"/>
-        </w:rPr>
-        <w:t xml:space="preserve"> This includes the development of software tools.</w:t>
-      </w:r>
-    </w:p>
-    <w:p>
-      <w:pPr>
-        <w:pStyle w:val="Heading 3"/>
-        <w:rPr>
-          <w:rFonts w:ascii="Times New Roman" w:cs="Times New Roman" w:hAnsi="Times New Roman" w:eastAsia="Times New Roman"/>
-          <w:sz w:val="24"/>
-          <w:szCs w:val="24"/>
-        </w:rPr>
-      </w:pPr>
-      <w:r>
-        <w:rPr>
-          <w:rFonts w:ascii="Times New Roman" w:hAnsi="Times New Roman"/>
-          <w:sz w:val="24"/>
-          <w:szCs w:val="24"/>
-          <w:rtl w:val="0"/>
-          <w:lang w:val="fr-FR"/>
-        </w:rPr>
-        <w:t>4</w:t>
-      </w:r>
-      <w:r>
-        <w:rPr>
-          <w:rFonts w:ascii="Times New Roman" w:hAnsi="Times New Roman"/>
-          <w:sz w:val="24"/>
-          <w:szCs w:val="24"/>
-          <w:rtl w:val="0"/>
-          <w:lang w:val="en-US"/>
-        </w:rPr>
-        <w:t xml:space="preserve"> Technical Feasibility</w:t>
       </w:r>
     </w:p>
     <w:p>
@@ -647,10 +216,30 @@
           <w:rtl w:val="0"/>
           <w:lang w:val="en-US"/>
         </w:rPr>
-        <w:t xml:space="preserve">Provide text and figures showing that the proposed </w:t>
-      </w:r>
-      <w:r>
-        <w:rPr>
+        <w:t>Provide text and figures that justify</w:t>
+      </w:r>
+      <w:r>
+        <w:rPr>
+          <w:rFonts w:ascii="Cambria" w:cs="Cambria" w:hAnsi="Cambria" w:eastAsia="Cambria"/>
+          <w:b w:val="1"/>
+          <w:bCs w:val="1"/>
+          <w:rtl w:val="0"/>
+          <w:lang w:val="en-US"/>
+        </w:rPr>
+        <w:t xml:space="preserve"> </w:t>
+      </w:r>
+      <w:r>
+        <w:rPr>
+          <w:color w:val="000000"/>
+          <w:u w:color="000000"/>
+          <w:rtl w:val="0"/>
+          <w:lang w:val="en-US"/>
+        </w:rPr>
+        <w:t xml:space="preserve">the scientific need for </w:t>
+      </w:r>
+      <w:r>
+        <w:rPr>
+          <w:rFonts w:ascii="Cambria" w:cs="Cambria" w:hAnsi="Cambria" w:eastAsia="Cambria"/>
           <w:i w:val="1"/>
           <w:iCs w:val="1"/>
           <w:rtl w:val="0"/>
@@ -660,13 +249,57 @@
       </w:r>
       <w:r>
         <w:rPr>
-          <w:rtl w:val="0"/>
-          <w:lang w:val="en-US"/>
-        </w:rPr>
-        <w:t xml:space="preserve"> investigations are feasible; consider the </w:t>
-      </w:r>
-      <w:r>
-        <w:rPr>
+          <w:color w:val="000000"/>
+          <w:u w:color="000000"/>
+          <w:rtl w:val="0"/>
+          <w:lang w:val="fr-FR"/>
+        </w:rPr>
+        <w:t xml:space="preserve"> observations</w:t>
+      </w:r>
+      <w:r>
+        <w:rPr>
+          <w:color w:val="000000"/>
+          <w:u w:color="000000"/>
+          <w:rtl w:val="0"/>
+          <w:lang w:val="en-US"/>
+        </w:rPr>
+        <w:t xml:space="preserve"> and analyses here. Justify your choice of cadence. When applicable, justify your choice of new 2 min cadence observations. If your program includes theoretical, simulation, or </w:t>
+      </w:r>
+      <w:r>
+        <w:rPr>
+          <w:rtl w:val="0"/>
+          <w:lang w:val="en-US"/>
+        </w:rPr>
+        <w:t xml:space="preserve">ground-based observing </w:t>
+      </w:r>
+      <w:r>
+        <w:rPr>
+          <w:color w:val="000000"/>
+          <w:u w:color="000000"/>
+          <w:rtl w:val="0"/>
+          <w:lang w:val="en-US"/>
+        </w:rPr>
+        <w:t xml:space="preserve">components </w:t>
+      </w:r>
+      <w:r>
+        <w:rPr>
+          <w:rtl w:val="0"/>
+          <w:lang w:val="en-US"/>
+        </w:rPr>
+        <w:t>(limited to no more than 30% effort)</w:t>
+      </w:r>
+      <w:r>
+        <w:rPr>
+          <w:color w:val="000000"/>
+          <w:u w:color="000000"/>
+          <w:rtl w:val="0"/>
+          <w:lang w:val="en-US"/>
+        </w:rPr>
+        <w:t xml:space="preserve">, describe why these efforts are critical in addition to </w:t>
+      </w:r>
+      <w:r>
+        <w:rPr>
+          <w:rFonts w:ascii="Cambria" w:cs="Cambria" w:hAnsi="Cambria" w:eastAsia="Cambria"/>
           <w:i w:val="1"/>
           <w:iCs w:val="1"/>
           <w:rtl w:val="0"/>
@@ -676,105 +309,157 @@
       </w:r>
       <w:r>
         <w:rPr>
-          <w:rtl w:val="0"/>
-          <w:lang w:val="en-US"/>
-        </w:rPr>
-        <w:t xml:space="preserve"> survey strategy, target observability, and required </w:t>
-      </w:r>
-      <w:r>
-        <w:rPr>
-          <w:rtl w:val="0"/>
-          <w:lang w:val="fr-FR"/>
-        </w:rPr>
-        <w:t xml:space="preserve">signal-to-noise, etc. The </w:t>
-      </w:r>
-      <w:r>
-        <w:rPr>
-          <w:i w:val="1"/>
-          <w:iCs w:val="1"/>
-          <w:rtl w:val="0"/>
-          <w:lang w:val="fr-FR"/>
-        </w:rPr>
-        <w:t>TESS</w:t>
-      </w:r>
-      <w:r>
-        <w:rPr>
-          <w:rtl w:val="0"/>
-          <w:lang w:val="fr-FR"/>
-        </w:rPr>
-        <w:t xml:space="preserve"> Science Support Center (</w:t>
-      </w:r>
-      <w:r>
-        <w:rPr>
-          <w:rStyle w:val="Hyperlink.0"/>
-          <w:color w:val="0000ff"/>
-          <w:u w:val="single" w:color="0000ff"/>
-          <w:lang w:val="en-US"/>
-        </w:rPr>
-        <w:fldChar w:fldCharType="begin" w:fldLock="0"/>
-      </w:r>
-      <w:r>
-        <w:rPr>
-          <w:rStyle w:val="Hyperlink.0"/>
-          <w:color w:val="0000ff"/>
-          <w:u w:val="single" w:color="0000ff"/>
-          <w:lang w:val="en-US"/>
-        </w:rPr>
-        <w:instrText xml:space="preserve"> HYPERLINK "https://heasarc.gsfc.nasa.gov/docs/tess/"</w:instrText>
-      </w:r>
-      <w:r>
-        <w:rPr>
-          <w:rStyle w:val="Hyperlink.0"/>
-          <w:color w:val="0000ff"/>
-          <w:u w:val="single" w:color="0000ff"/>
-          <w:lang w:val="en-US"/>
-        </w:rPr>
-        <w:fldChar w:fldCharType="separate" w:fldLock="0"/>
-      </w:r>
-      <w:r>
-        <w:rPr>
-          <w:rStyle w:val="Hyperlink.0"/>
-          <w:color w:val="0000ff"/>
-          <w:u w:val="single" w:color="0000ff"/>
-          <w:rtl w:val="0"/>
-          <w:lang w:val="en-US"/>
-        </w:rPr>
-        <w:t>TSSC</w:t>
-      </w:r>
-      <w:r>
-        <w:rPr/>
-        <w:fldChar w:fldCharType="end" w:fldLock="0"/>
-      </w:r>
-      <w:r>
-        <w:rPr>
-          <w:rStyle w:val="None"/>
-          <w:rtl w:val="0"/>
-          <w:lang w:val="fr-FR"/>
-        </w:rPr>
-        <w:t>) makes several tools available to help estimate these quantities.</w:t>
+          <w:color w:val="000000"/>
+          <w:u w:color="000000"/>
+          <w:rtl w:val="0"/>
+          <w:lang w:val="en-US"/>
+        </w:rPr>
+        <w:t xml:space="preserve"> observations.</w:t>
       </w:r>
     </w:p>
     <w:p>
       <w:pPr>
         <w:pStyle w:val="Heading 3"/>
         <w:rPr>
-          <w:rStyle w:val="None"/>
-          <w:rFonts w:ascii="Times New Roman" w:cs="Times New Roman" w:hAnsi="Times New Roman" w:eastAsia="Times New Roman"/>
+          <w:color w:val="5e5e5e"/>
+          <w:u w:color="5e5e5e"/>
+          <w:lang w:val="en-US"/>
+        </w:rPr>
+      </w:pPr>
+      <w:r>
+        <w:rPr>
+          <w:rFonts w:ascii="Times New Roman" w:hAnsi="Times New Roman"/>
+          <w:b w:val="0"/>
+          <w:bCs w:val="0"/>
+          <w:color w:val="797979"/>
           <w:sz w:val="24"/>
           <w:szCs w:val="24"/>
-          <w:lang w:val="en-US"/>
-        </w:rPr>
-      </w:pPr>
-      <w:r>
-        <w:rPr>
-          <w:rStyle w:val="None"/>
+          <w:u w:color="797979"/>
+          <w:rtl w:val="0"/>
+          <w:lang w:val="en-US"/>
+        </w:rPr>
+        <w:t>2.1 (</w:t>
+      </w:r>
+      <w:r>
+        <w:rPr>
           <w:rFonts w:ascii="Times New Roman" w:hAnsi="Times New Roman"/>
+          <w:b w:val="0"/>
+          <w:bCs w:val="0"/>
+          <w:i w:val="1"/>
+          <w:iCs w:val="1"/>
+          <w:color w:val="797979"/>
           <w:sz w:val="24"/>
           <w:szCs w:val="24"/>
-          <w:rtl w:val="0"/>
-          <w:lang w:val="en-US"/>
-        </w:rPr>
-        <w:t>5 Expected Impact</w:t>
+          <w:u w:color="797979"/>
+          <w:rtl w:val="0"/>
+          <w:lang w:val="en-US"/>
+        </w:rPr>
+        <w:t>Only</w:t>
+      </w:r>
+      <w:r>
+        <w:rPr>
+          <w:rFonts w:ascii="Times New Roman" w:hAnsi="Times New Roman"/>
+          <w:b w:val="0"/>
+          <w:bCs w:val="0"/>
+          <w:color w:val="797979"/>
+          <w:sz w:val="24"/>
+          <w:szCs w:val="24"/>
+          <w:u w:color="797979"/>
+          <w:rtl w:val="0"/>
+          <w:lang w:val="en-US"/>
+        </w:rPr>
+        <w:t xml:space="preserve"> For ToO Proposals) Trigger Criteria</w:t>
+      </w:r>
+    </w:p>
+    <w:p>
+      <w:pPr>
+        <w:pStyle w:val="Body A"/>
+        <w:widowControl w:val="0"/>
+        <w:tabs>
+          <w:tab w:val="left" w:pos="560"/>
+          <w:tab w:val="left" w:pos="1120"/>
+          <w:tab w:val="left" w:pos="1680"/>
+          <w:tab w:val="left" w:pos="2240"/>
+          <w:tab w:val="left" w:pos="2800"/>
+          <w:tab w:val="left" w:pos="3360"/>
+          <w:tab w:val="left" w:pos="3920"/>
+          <w:tab w:val="left" w:pos="4480"/>
+          <w:tab w:val="left" w:pos="5040"/>
+          <w:tab w:val="left" w:pos="5600"/>
+          <w:tab w:val="left" w:pos="6160"/>
+          <w:tab w:val="left" w:pos="6720"/>
+        </w:tabs>
+        <w:rPr>
+          <w:color w:val="000000"/>
+          <w:u w:color="000000"/>
+        </w:rPr>
+      </w:pPr>
+      <w:r>
+        <w:rPr>
+          <w:color w:val="000000"/>
+          <w:u w:color="000000"/>
+          <w:rtl w:val="0"/>
+          <w:lang w:val="en-US"/>
+        </w:rPr>
+        <w:t>If the proposed investigation includes Targets of Opportunity (ToO</w:t>
+      </w:r>
+      <w:r>
+        <w:rPr>
+          <w:color w:val="000000"/>
+          <w:u w:color="000000"/>
+          <w:rtl w:val="0"/>
+          <w:lang w:val="en-US"/>
+        </w:rPr>
+        <w:t>’</w:t>
+      </w:r>
+      <w:r>
+        <w:rPr>
+          <w:color w:val="000000"/>
+          <w:u w:color="000000"/>
+          <w:rtl w:val="0"/>
+          <w:lang w:val="en-US"/>
+        </w:rPr>
+        <w:t xml:space="preserve">s), describe also the circumstances under which a ToO is triggered, an estimated duration of the event(s), and an estimated probability for triggering the observations. Also discuss the potential science impact imposed by the delay in upload of the event due to </w:t>
+      </w:r>
+      <w:r>
+        <w:rPr>
+          <w:rFonts w:ascii="Cambria" w:cs="Cambria" w:hAnsi="Cambria" w:eastAsia="Cambria"/>
+          <w:i w:val="1"/>
+          <w:iCs w:val="1"/>
+          <w:rtl w:val="0"/>
+          <w:lang w:val="en-US"/>
+        </w:rPr>
+        <w:t>TESS</w:t>
+      </w:r>
+      <w:r>
+        <w:rPr>
+          <w:color w:val="000000"/>
+          <w:u w:color="000000"/>
+          <w:rtl w:val="0"/>
+          <w:lang w:val="en-US"/>
+        </w:rPr>
+        <w:t xml:space="preserve"> orbit/uplink constraints.</w:t>
+      </w:r>
+    </w:p>
+    <w:p>
+      <w:pPr>
+        <w:pStyle w:val="Heading 3"/>
+        <w:rPr>
+          <w:rFonts w:ascii="Cambria" w:cs="Cambria" w:hAnsi="Cambria" w:eastAsia="Cambria"/>
+          <w:sz w:val="24"/>
+          <w:szCs w:val="24"/>
+          <w:lang w:val="en-US"/>
+        </w:rPr>
+      </w:pPr>
+      <w:r>
+        <w:rPr>
+          <w:rFonts w:ascii="Cambria" w:cs="Cambria" w:hAnsi="Cambria" w:eastAsia="Cambria"/>
+          <w:sz w:val="24"/>
+          <w:szCs w:val="24"/>
+          <w:rtl w:val="0"/>
+          <w:lang w:val="en-US"/>
+        </w:rPr>
+        <w:t>3 Analysis Plan</w:t>
       </w:r>
     </w:p>
     <w:p>
@@ -798,6 +483,259 @@
       </w:pPr>
       <w:r>
         <w:rPr>
+          <w:color w:val="000000"/>
+          <w:u w:color="000000"/>
+          <w:rtl w:val="0"/>
+          <w:lang w:val="en-US"/>
+        </w:rPr>
+        <w:t xml:space="preserve">Discuss how you plan to analyze the </w:t>
+      </w:r>
+      <w:r>
+        <w:rPr>
+          <w:rFonts w:ascii="Cambria" w:cs="Cambria" w:hAnsi="Cambria" w:eastAsia="Cambria"/>
+          <w:i w:val="1"/>
+          <w:iCs w:val="1"/>
+          <w:rtl w:val="0"/>
+          <w:lang w:val="en-US"/>
+        </w:rPr>
+        <w:t>TESS</w:t>
+      </w:r>
+      <w:r>
+        <w:rPr>
+          <w:color w:val="000000"/>
+          <w:u w:color="000000"/>
+          <w:rtl w:val="0"/>
+          <w:lang w:val="en-US"/>
+        </w:rPr>
+        <w:t xml:space="preserve"> </w:t>
+      </w:r>
+      <w:r>
+        <w:rPr>
+          <w:color w:val="000000"/>
+          <w:u w:color="000000"/>
+          <w:rtl w:val="0"/>
+          <w:lang w:val="it-IT"/>
+        </w:rPr>
+        <w:t>data.</w:t>
+      </w:r>
+      <w:r>
+        <w:rPr>
+          <w:color w:val="000000"/>
+          <w:u w:color="000000"/>
+          <w:rtl w:val="0"/>
+          <w:lang w:val="en-US"/>
+        </w:rPr>
+        <w:t xml:space="preserve"> This includes the development of software tools.</w:t>
+      </w:r>
+    </w:p>
+    <w:p>
+      <w:pPr>
+        <w:pStyle w:val="Heading 3"/>
+        <w:rPr>
+          <w:rFonts w:ascii="Times New Roman" w:cs="Times New Roman" w:hAnsi="Times New Roman" w:eastAsia="Times New Roman"/>
+          <w:sz w:val="24"/>
+          <w:szCs w:val="24"/>
+        </w:rPr>
+      </w:pPr>
+      <w:r>
+        <w:rPr>
+          <w:rFonts w:ascii="Times New Roman" w:hAnsi="Times New Roman"/>
+          <w:sz w:val="24"/>
+          <w:szCs w:val="24"/>
+          <w:rtl w:val="0"/>
+          <w:lang w:val="fr-FR"/>
+        </w:rPr>
+        <w:t>4</w:t>
+      </w:r>
+      <w:r>
+        <w:rPr>
+          <w:rFonts w:ascii="Times New Roman" w:hAnsi="Times New Roman"/>
+          <w:sz w:val="24"/>
+          <w:szCs w:val="24"/>
+          <w:rtl w:val="0"/>
+          <w:lang w:val="en-US"/>
+        </w:rPr>
+        <w:t xml:space="preserve"> Technical Feasibility</w:t>
+      </w:r>
+    </w:p>
+    <w:p>
+      <w:pPr>
+        <w:pStyle w:val="Body A"/>
+        <w:widowControl w:val="0"/>
+        <w:tabs>
+          <w:tab w:val="left" w:pos="560"/>
+          <w:tab w:val="left" w:pos="1120"/>
+          <w:tab w:val="left" w:pos="1680"/>
+          <w:tab w:val="left" w:pos="2240"/>
+          <w:tab w:val="left" w:pos="2800"/>
+          <w:tab w:val="left" w:pos="3360"/>
+          <w:tab w:val="left" w:pos="3920"/>
+          <w:tab w:val="left" w:pos="4480"/>
+          <w:tab w:val="left" w:pos="5040"/>
+          <w:tab w:val="left" w:pos="5600"/>
+          <w:tab w:val="left" w:pos="6160"/>
+          <w:tab w:val="left" w:pos="6720"/>
+        </w:tabs>
+      </w:pPr>
+      <w:r>
+        <w:rPr>
+          <w:rtl w:val="0"/>
+          <w:lang w:val="en-US"/>
+        </w:rPr>
+        <w:t xml:space="preserve">Provide text and figures showing that the proposed </w:t>
+      </w:r>
+      <w:r>
+        <w:rPr>
+          <w:rFonts w:ascii="Cambria" w:cs="Cambria" w:hAnsi="Cambria" w:eastAsia="Cambria"/>
+          <w:i w:val="1"/>
+          <w:iCs w:val="1"/>
+          <w:rtl w:val="0"/>
+          <w:lang w:val="en-US"/>
+        </w:rPr>
+        <w:t>TESS</w:t>
+      </w:r>
+      <w:r>
+        <w:rPr>
+          <w:rtl w:val="0"/>
+          <w:lang w:val="en-US"/>
+        </w:rPr>
+        <w:t xml:space="preserve"> investigations are feasible; consider the </w:t>
+      </w:r>
+      <w:r>
+        <w:rPr>
+          <w:rFonts w:ascii="Cambria" w:cs="Cambria" w:hAnsi="Cambria" w:eastAsia="Cambria"/>
+          <w:i w:val="1"/>
+          <w:iCs w:val="1"/>
+          <w:rtl w:val="0"/>
+          <w:lang w:val="en-US"/>
+        </w:rPr>
+        <w:t>TESS</w:t>
+      </w:r>
+      <w:r>
+        <w:rPr>
+          <w:rtl w:val="0"/>
+          <w:lang w:val="en-US"/>
+        </w:rPr>
+        <w:t xml:space="preserve"> survey strategy, target observability, and required </w:t>
+      </w:r>
+      <w:r>
+        <w:rPr>
+          <w:rtl w:val="0"/>
+          <w:lang w:val="fr-FR"/>
+        </w:rPr>
+        <w:t xml:space="preserve">signal-to-noise, etc. The </w:t>
+      </w:r>
+      <w:r>
+        <w:rPr>
+          <w:rFonts w:ascii="Cambria" w:cs="Cambria" w:hAnsi="Cambria" w:eastAsia="Cambria"/>
+          <w:i w:val="1"/>
+          <w:iCs w:val="1"/>
+          <w:rtl w:val="0"/>
+          <w:lang w:val="fr-FR"/>
+        </w:rPr>
+        <w:t>TESS</w:t>
+      </w:r>
+      <w:r>
+        <w:rPr>
+          <w:rtl w:val="0"/>
+          <w:lang w:val="fr-FR"/>
+        </w:rPr>
+        <w:t xml:space="preserve"> Science Support Center (</w:t>
+      </w:r>
+      <w:r>
+        <w:rPr>
+          <w:rStyle w:val="Hyperlink.0"/>
+          <w:color w:val="0000ff"/>
+          <w:u w:val="single" w:color="0000ff"/>
+          <w:lang w:val="en-US"/>
+        </w:rPr>
+        <w:fldChar w:fldCharType="begin" w:fldLock="0"/>
+      </w:r>
+      <w:r>
+        <w:rPr>
+          <w:rStyle w:val="Hyperlink.0"/>
+          <w:color w:val="0000ff"/>
+          <w:u w:val="single" w:color="0000ff"/>
+          <w:lang w:val="en-US"/>
+        </w:rPr>
+        <w:instrText xml:space="preserve"> HYPERLINK "https://heasarc.gsfc.nasa.gov/docs/tess/"</w:instrText>
+      </w:r>
+      <w:r>
+        <w:rPr>
+          <w:rStyle w:val="Hyperlink.0"/>
+          <w:color w:val="0000ff"/>
+          <w:u w:val="single" w:color="0000ff"/>
+          <w:lang w:val="en-US"/>
+        </w:rPr>
+        <w:fldChar w:fldCharType="separate" w:fldLock="0"/>
+      </w:r>
+      <w:r>
+        <w:rPr>
+          <w:rStyle w:val="Hyperlink.0"/>
+          <w:color w:val="0000ff"/>
+          <w:u w:val="single" w:color="0000ff"/>
+          <w:rtl w:val="0"/>
+          <w:lang w:val="en-US"/>
+        </w:rPr>
+        <w:t>TSSC</w:t>
+      </w:r>
+      <w:r>
+        <w:rPr/>
+        <w:fldChar w:fldCharType="end" w:fldLock="0"/>
+      </w:r>
+      <w:r>
+        <w:rPr>
+          <w:rStyle w:val="None"/>
+          <w:rtl w:val="0"/>
+          <w:lang w:val="fr-FR"/>
+        </w:rPr>
+        <w:t>) makes several tools available to help estimate these quantities.</w:t>
+      </w:r>
+    </w:p>
+    <w:p>
+      <w:pPr>
+        <w:pStyle w:val="Heading 3"/>
+        <w:rPr>
+          <w:rStyle w:val="None"/>
+          <w:rFonts w:ascii="Times New Roman" w:cs="Times New Roman" w:hAnsi="Times New Roman" w:eastAsia="Times New Roman"/>
+          <w:sz w:val="24"/>
+          <w:szCs w:val="24"/>
+          <w:lang w:val="en-US"/>
+        </w:rPr>
+      </w:pPr>
+      <w:r>
+        <w:rPr>
+          <w:rStyle w:val="None"/>
+          <w:rFonts w:ascii="Times New Roman" w:hAnsi="Times New Roman"/>
+          <w:sz w:val="24"/>
+          <w:szCs w:val="24"/>
+          <w:rtl w:val="0"/>
+          <w:lang w:val="en-US"/>
+        </w:rPr>
+        <w:t>5 Expected Impact</w:t>
+      </w:r>
+    </w:p>
+    <w:p>
+      <w:pPr>
+        <w:pStyle w:val="Body A"/>
+        <w:widowControl w:val="0"/>
+        <w:tabs>
+          <w:tab w:val="left" w:pos="560"/>
+          <w:tab w:val="left" w:pos="1120"/>
+          <w:tab w:val="left" w:pos="1680"/>
+          <w:tab w:val="left" w:pos="2240"/>
+          <w:tab w:val="left" w:pos="2800"/>
+          <w:tab w:val="left" w:pos="3360"/>
+          <w:tab w:val="left" w:pos="3920"/>
+          <w:tab w:val="left" w:pos="4480"/>
+          <w:tab w:val="left" w:pos="5040"/>
+          <w:tab w:val="left" w:pos="5600"/>
+          <w:tab w:val="left" w:pos="6160"/>
+          <w:tab w:val="left" w:pos="6720"/>
+        </w:tabs>
+      </w:pPr>
+      <w:r>
+        <w:rPr>
           <w:rStyle w:val="None"/>
           <w:color w:val="000000"/>
           <w:u w:color="000000"/>
@@ -910,46 +848,19 @@
     <w:p>
       <w:pPr>
         <w:pStyle w:val="Body A"/>
+      </w:pPr>
+      <w:r>
         <w:rPr>
           <w:rStyle w:val="None"/>
+          <w:rtl w:val="0"/>
           <w:lang w:val="pt-PT"/>
         </w:rPr>
-      </w:pPr>
+        <w:t xml:space="preserve">List of references. References </w:t>
+      </w:r>
       <w:r>
         <w:rPr>
           <w:rStyle w:val="None"/>
-          <w:rtl w:val="0"/>
-          <w:lang w:val="pt-PT"/>
-        </w:rPr>
-        <w:t xml:space="preserve">List </w:t>
-      </w:r>
-      <w:r>
-        <w:rPr>
-          <w:rStyle w:val="None"/>
-          <w:rtl w:val="0"/>
-          <w:lang w:val="pt-PT"/>
-        </w:rPr>
-        <w:t xml:space="preserve">of </w:t>
-      </w:r>
-      <w:r>
-        <w:rPr>
-          <w:rStyle w:val="None"/>
-          <w:rtl w:val="0"/>
-          <w:lang w:val="pt-PT"/>
-        </w:rPr>
-        <w:t>references.</w:t>
-      </w:r>
-      <w:r>
-        <w:rPr>
-          <w:rStyle w:val="None"/>
-          <w:rtl w:val="0"/>
-          <w:lang w:val="pt-PT"/>
-        </w:rPr>
-        <w:t xml:space="preserve"> References </w:t>
-      </w:r>
-      <w:r>
-        <w:rPr>
-          <w:rStyle w:val="None"/>
+          <w:rFonts w:ascii="Cambria" w:cs="Cambria" w:hAnsi="Cambria" w:eastAsia="Cambria"/>
           <w:i w:val="1"/>
           <w:iCs w:val="1"/>
           <w:rtl w:val="0"/>
@@ -1020,59 +931,18 @@
           <w:rtl w:val="0"/>
           <w:lang w:val="en-US"/>
         </w:rPr>
-        <w:t xml:space="preserve">When </w:t>
+        <w:t xml:space="preserve">When necessary to justify your proposal, provide a list of targets using the below example as a template for format. This target table is designed to aid reviewers and need only provide a representative sample of the complete target list uploaded to RPS. </w:t>
+      </w:r>
+      <w:r>
+        <w:rPr>
+          <w:rtl w:val="0"/>
+        </w:rPr>
+        <w:t xml:space="preserve">Full target tables should be submitted electronically with the Phase-1 proposal. Please limit this target table to only 1 page. The table is </w:t>
       </w:r>
       <w:r>
         <w:rPr>
           <w:rStyle w:val="None"/>
-          <w:rtl w:val="0"/>
-          <w:lang w:val="en-US"/>
-        </w:rPr>
-        <w:t>necessary to justify your proposal</w:t>
-      </w:r>
-      <w:r>
-        <w:rPr>
-          <w:rStyle w:val="None"/>
-          <w:rtl w:val="0"/>
-          <w:lang w:val="en-US"/>
-        </w:rPr>
-        <w:t>, provide a list of targets using the below example as a template for format. This target table is designed to aid reviewers and need only provide a representative sample of the complete target list uploaded to RPS.</w:t>
-      </w:r>
-      <w:r>
-        <w:rPr>
-          <w:rStyle w:val="None"/>
-          <w:rtl w:val="0"/>
-          <w:lang w:val="en-US"/>
-        </w:rPr>
-        <w:t xml:space="preserve"> </w:t>
-      </w:r>
-      <w:r>
-        <w:rPr>
-          <w:rtl w:val="0"/>
-        </w:rPr>
-        <w:t>Full target tables should be submitted electronically with the Phase-1 proposal.</w:t>
-      </w:r>
-      <w:r>
-        <w:rPr>
-          <w:rtl w:val="0"/>
-        </w:rPr>
-        <w:t xml:space="preserve"> </w:t>
-      </w:r>
-      <w:r>
-        <w:rPr>
-          <w:rtl w:val="0"/>
-        </w:rPr>
-        <w:t>Please limit this target table to only 1 page.</w:t>
-      </w:r>
-      <w:r>
-        <w:rPr>
-          <w:rtl w:val="0"/>
-        </w:rPr>
-        <w:t xml:space="preserve"> The table is </w:t>
-      </w:r>
-      <w:r>
-        <w:rPr>
-          <w:rStyle w:val="None"/>
+          <w:rFonts w:ascii="Cambria" w:cs="Cambria" w:hAnsi="Cambria" w:eastAsia="Cambria"/>
           <w:i w:val="1"/>
           <w:iCs w:val="1"/>
           <w:rtl w:val="0"/>
@@ -1096,7 +966,7 @@
       <w:tblPr>
         <w:tblW w:w="9360" w:type="dxa"/>
         <w:jc w:val="left"/>
-        <w:tblInd w:w="324" w:type="dxa"/>
+        <w:tblInd w:w="432" w:type="dxa"/>
         <w:tblBorders>
           <w:top w:val="single" w:color="ffffff" w:sz="8" w:space="0" w:shadow="0" w:frame="0"/>
           <w:left w:val="single" w:color="ffffff" w:sz="8" w:space="0" w:shadow="0" w:frame="0"/>
@@ -1122,7 +992,7 @@
           <w:shd w:val="clear" w:color="auto" w:fill="4f81bd"/>
         </w:tblPrEx>
         <w:trPr>
-          <w:trHeight w:val="640" w:hRule="atLeast"/>
+          <w:trHeight w:val="660" w:hRule="atLeast"/>
           <w:tblHeader/>
         </w:trPr>
         <w:tc>
@@ -1427,53 +1297,7 @@
                 <w:rtl w:val="0"/>
                 <w:lang w:val="en-US"/>
               </w:rPr>
-              <w:t>(</w:t>
-            </w:r>
-            <w:r>
-              <w:rPr>
-                <w:rStyle w:val="None"/>
-                <w:b w:val="1"/>
-                <w:bCs w:val="1"/>
-                <w:caps w:val="0"/>
-                <w:smallCaps w:val="0"/>
-                <w:strike w:val="0"/>
-                <w:dstrike w:val="0"/>
-                <w:outline w:val="0"/>
-                <w:color w:val="000000"/>
-                <w:spacing w:val="0"/>
-                <w:kern w:val="0"/>
-                <w:position w:val="0"/>
-                <w:sz w:val="24"/>
-                <w:szCs w:val="24"/>
-                <w:u w:val="none" w:color="000000"/>
-                <w:vertAlign w:val="baseline"/>
-                <w:rtl w:val="0"/>
-                <w:lang w:val="en-US"/>
-              </w:rPr>
-              <w:t>d</w:t>
-            </w:r>
-            <w:r>
-              <w:rPr>
-                <w:rStyle w:val="None"/>
-                <w:b w:val="1"/>
-                <w:bCs w:val="1"/>
-                <w:caps w:val="0"/>
-                <w:smallCaps w:val="0"/>
-                <w:strike w:val="0"/>
-                <w:dstrike w:val="0"/>
-                <w:outline w:val="0"/>
-                <w:color w:val="000000"/>
-                <w:spacing w:val="0"/>
-                <w:kern w:val="0"/>
-                <w:position w:val="0"/>
-                <w:sz w:val="24"/>
-                <w:szCs w:val="24"/>
-                <w:u w:val="none" w:color="000000"/>
-                <w:vertAlign w:val="baseline"/>
-                <w:rtl w:val="0"/>
-                <w:lang w:val="en-US"/>
-              </w:rPr>
-              <w:t>eg)</w:t>
+              <w:t>(deg)</w:t>
             </w:r>
           </w:p>
         </w:tc>
@@ -1686,7 +1510,7 @@
           <w:shd w:val="clear" w:color="auto" w:fill="ced7e7"/>
         </w:tblPrEx>
         <w:trPr>
-          <w:trHeight w:val="910" w:hRule="atLeast"/>
+          <w:trHeight w:val="950" w:hRule="atLeast"/>
         </w:trPr>
         <w:tc>
           <w:tcPr>
@@ -2030,7 +1854,7 @@
           <w:shd w:val="clear" w:color="auto" w:fill="ced7e7"/>
         </w:tblPrEx>
         <w:trPr>
-          <w:trHeight w:val="330" w:hRule="atLeast"/>
+          <w:trHeight w:val="350" w:hRule="atLeast"/>
         </w:trPr>
         <w:tc>
           <w:tcPr>
@@ -2178,7 +2002,7 @@
           <w:shd w:val="clear" w:color="auto" w:fill="ced7e7"/>
         </w:tblPrEx>
         <w:trPr>
-          <w:trHeight w:val="330" w:hRule="atLeast"/>
+          <w:trHeight w:val="350" w:hRule="atLeast"/>
         </w:trPr>
         <w:tc>
           <w:tcPr>
@@ -2326,7 +2150,7 @@
           <w:shd w:val="clear" w:color="auto" w:fill="ced7e7"/>
         </w:tblPrEx>
         <w:trPr>
-          <w:trHeight w:val="330" w:hRule="atLeast"/>
+          <w:trHeight w:val="350" w:hRule="atLeast"/>
         </w:trPr>
         <w:tc>
           <w:tcPr>
@@ -2474,7 +2298,7 @@
       <w:pPr>
         <w:pStyle w:val="Body A"/>
         <w:widowControl w:val="0"/>
-        <w:ind w:left="216" w:hanging="216"/>
+        <w:ind w:left="324" w:hanging="324"/>
       </w:pPr>
       <w:r/>
     </w:p>

</xml_diff>